<commit_message>
lanjut progress bab II
</commit_message>
<xml_diff>
--- a/BAB II.docx
+++ b/BAB II.docx
@@ -433,10 +433,7 @@
       </w:r>
       <w:proofErr w:type="spellEnd"/>
       <w:r>
-        <w:t>.</w:t>
-      </w:r>
-      <w:r>
-        <w:t xml:space="preserve"> </w:t>
+        <w:t xml:space="preserve">. </w:t>
       </w:r>
       <w:proofErr w:type="spellStart"/>
       <w:r>
@@ -1436,7 +1433,7 @@
           <w:sz w:val="24"/>
           <w:szCs w:val="24"/>
         </w:rPr>
-        <w:t xml:space="preserve">, </w:t>
+        <w:t xml:space="preserve"> </w:t>
       </w:r>
       <w:proofErr w:type="spellStart"/>
       <w:r>
@@ -2234,6 +2231,1099 @@
     </w:p>
     <w:p>
       <w:pPr>
+        <w:spacing w:line="480" w:lineRule="auto"/>
+        <w:ind w:firstLine="567"/>
+        <w:jc w:val="both"/>
+        <w:rPr>
+          <w:rFonts w:ascii="Times New Roman" w:hAnsi="Times New Roman" w:cs="Times New Roman"/>
+          <w:sz w:val="24"/>
+          <w:szCs w:val="24"/>
+        </w:rPr>
+      </w:pPr>
+      <w:r>
+        <w:rPr>
+          <w:rFonts w:ascii="Times New Roman" w:hAnsi="Times New Roman" w:cs="Times New Roman"/>
+          <w:sz w:val="24"/>
+          <w:szCs w:val="24"/>
+        </w:rPr>
+        <w:t>Tan (2006)</w:t>
+      </w:r>
+      <w:r>
+        <w:rPr>
+          <w:rFonts w:ascii="Times New Roman" w:hAnsi="Times New Roman" w:cs="Times New Roman"/>
+          <w:sz w:val="24"/>
+          <w:szCs w:val="24"/>
+        </w:rPr>
+        <w:t xml:space="preserve"> </w:t>
+      </w:r>
+      <w:proofErr w:type="spellStart"/>
+      <w:r>
+        <w:rPr>
+          <w:rFonts w:ascii="Times New Roman" w:hAnsi="Times New Roman" w:cs="Times New Roman"/>
+          <w:sz w:val="24"/>
+          <w:szCs w:val="24"/>
+        </w:rPr>
+        <w:t>mendefinisikan</w:t>
+      </w:r>
+      <w:proofErr w:type="spellEnd"/>
+      <w:r>
+        <w:rPr>
+          <w:rFonts w:ascii="Times New Roman" w:hAnsi="Times New Roman" w:cs="Times New Roman"/>
+          <w:sz w:val="24"/>
+          <w:szCs w:val="24"/>
+        </w:rPr>
+        <w:t xml:space="preserve"> </w:t>
+      </w:r>
+      <w:r>
+        <w:rPr>
+          <w:rFonts w:ascii="Times New Roman" w:hAnsi="Times New Roman" w:cs="Times New Roman"/>
+          <w:i/>
+          <w:sz w:val="24"/>
+          <w:szCs w:val="24"/>
+        </w:rPr>
+        <w:t>data mining</w:t>
+      </w:r>
+      <w:r>
+        <w:rPr>
+          <w:rFonts w:ascii="Times New Roman" w:hAnsi="Times New Roman" w:cs="Times New Roman"/>
+          <w:sz w:val="24"/>
+          <w:szCs w:val="24"/>
+        </w:rPr>
+        <w:t xml:space="preserve"> </w:t>
+      </w:r>
+      <w:proofErr w:type="spellStart"/>
+      <w:r>
+        <w:rPr>
+          <w:rFonts w:ascii="Times New Roman" w:hAnsi="Times New Roman" w:cs="Times New Roman"/>
+          <w:sz w:val="24"/>
+          <w:szCs w:val="24"/>
+        </w:rPr>
+        <w:t>sebagai</w:t>
+      </w:r>
+      <w:proofErr w:type="spellEnd"/>
+      <w:r>
+        <w:rPr>
+          <w:rFonts w:ascii="Times New Roman" w:hAnsi="Times New Roman" w:cs="Times New Roman"/>
+          <w:sz w:val="24"/>
+          <w:szCs w:val="24"/>
+        </w:rPr>
+        <w:t xml:space="preserve"> </w:t>
+      </w:r>
+      <w:r>
+        <w:rPr>
+          <w:rFonts w:ascii="Times New Roman" w:hAnsi="Times New Roman" w:cs="Times New Roman"/>
+          <w:sz w:val="24"/>
+          <w:szCs w:val="24"/>
+        </w:rPr>
+        <w:t xml:space="preserve">proses </w:t>
+      </w:r>
+      <w:proofErr w:type="spellStart"/>
+      <w:r>
+        <w:rPr>
+          <w:rFonts w:ascii="Times New Roman" w:hAnsi="Times New Roman" w:cs="Times New Roman"/>
+          <w:sz w:val="24"/>
+          <w:szCs w:val="24"/>
+        </w:rPr>
+        <w:t>untuk</w:t>
+      </w:r>
+      <w:proofErr w:type="spellEnd"/>
+      <w:r>
+        <w:rPr>
+          <w:rFonts w:ascii="Times New Roman" w:hAnsi="Times New Roman" w:cs="Times New Roman"/>
+          <w:sz w:val="24"/>
+          <w:szCs w:val="24"/>
+        </w:rPr>
+        <w:t xml:space="preserve"> </w:t>
+      </w:r>
+      <w:proofErr w:type="spellStart"/>
+      <w:r>
+        <w:rPr>
+          <w:rFonts w:ascii="Times New Roman" w:hAnsi="Times New Roman" w:cs="Times New Roman"/>
+          <w:sz w:val="24"/>
+          <w:szCs w:val="24"/>
+        </w:rPr>
+        <w:t>mendapa</w:t>
+      </w:r>
+      <w:r>
+        <w:rPr>
+          <w:rFonts w:ascii="Times New Roman" w:hAnsi="Times New Roman" w:cs="Times New Roman"/>
+          <w:sz w:val="24"/>
+          <w:szCs w:val="24"/>
+        </w:rPr>
+        <w:t>tkan</w:t>
+      </w:r>
+      <w:proofErr w:type="spellEnd"/>
+      <w:r>
+        <w:rPr>
+          <w:rFonts w:ascii="Times New Roman" w:hAnsi="Times New Roman" w:cs="Times New Roman"/>
+          <w:sz w:val="24"/>
+          <w:szCs w:val="24"/>
+        </w:rPr>
+        <w:t xml:space="preserve"> </w:t>
+      </w:r>
+      <w:proofErr w:type="spellStart"/>
+      <w:r>
+        <w:rPr>
+          <w:rFonts w:ascii="Times New Roman" w:hAnsi="Times New Roman" w:cs="Times New Roman"/>
+          <w:sz w:val="24"/>
+          <w:szCs w:val="24"/>
+        </w:rPr>
+        <w:t>informasi</w:t>
+      </w:r>
+      <w:proofErr w:type="spellEnd"/>
+      <w:r>
+        <w:rPr>
+          <w:rFonts w:ascii="Times New Roman" w:hAnsi="Times New Roman" w:cs="Times New Roman"/>
+          <w:sz w:val="24"/>
+          <w:szCs w:val="24"/>
+        </w:rPr>
+        <w:t xml:space="preserve"> yang </w:t>
+      </w:r>
+      <w:proofErr w:type="spellStart"/>
+      <w:r>
+        <w:rPr>
+          <w:rFonts w:ascii="Times New Roman" w:hAnsi="Times New Roman" w:cs="Times New Roman"/>
+          <w:sz w:val="24"/>
+          <w:szCs w:val="24"/>
+        </w:rPr>
+        <w:t>berguna</w:t>
+      </w:r>
+      <w:proofErr w:type="spellEnd"/>
+      <w:r>
+        <w:rPr>
+          <w:rFonts w:ascii="Times New Roman" w:hAnsi="Times New Roman" w:cs="Times New Roman"/>
+          <w:sz w:val="24"/>
+          <w:szCs w:val="24"/>
+        </w:rPr>
+        <w:t xml:space="preserve"> </w:t>
+      </w:r>
+      <w:proofErr w:type="spellStart"/>
+      <w:r>
+        <w:rPr>
+          <w:rFonts w:ascii="Times New Roman" w:hAnsi="Times New Roman" w:cs="Times New Roman"/>
+          <w:sz w:val="24"/>
+          <w:szCs w:val="24"/>
+        </w:rPr>
+        <w:t>dari</w:t>
+      </w:r>
+      <w:proofErr w:type="spellEnd"/>
+      <w:r>
+        <w:rPr>
+          <w:rFonts w:ascii="Times New Roman" w:hAnsi="Times New Roman" w:cs="Times New Roman"/>
+          <w:sz w:val="24"/>
+          <w:szCs w:val="24"/>
+        </w:rPr>
+        <w:t xml:space="preserve"> </w:t>
+      </w:r>
+      <w:proofErr w:type="spellStart"/>
+      <w:r>
+        <w:rPr>
+          <w:rFonts w:ascii="Times New Roman" w:hAnsi="Times New Roman" w:cs="Times New Roman"/>
+          <w:sz w:val="24"/>
+          <w:szCs w:val="24"/>
+        </w:rPr>
+        <w:t>gudang</w:t>
+      </w:r>
+      <w:proofErr w:type="spellEnd"/>
+      <w:r>
+        <w:rPr>
+          <w:rFonts w:ascii="Times New Roman" w:hAnsi="Times New Roman" w:cs="Times New Roman"/>
+          <w:sz w:val="24"/>
+          <w:szCs w:val="24"/>
+        </w:rPr>
+        <w:t xml:space="preserve"> basis data yang </w:t>
+      </w:r>
+      <w:proofErr w:type="spellStart"/>
+      <w:r>
+        <w:rPr>
+          <w:rFonts w:ascii="Times New Roman" w:hAnsi="Times New Roman" w:cs="Times New Roman"/>
+          <w:sz w:val="24"/>
+          <w:szCs w:val="24"/>
+        </w:rPr>
+        <w:t>besar</w:t>
+      </w:r>
+      <w:proofErr w:type="spellEnd"/>
+      <w:r>
+        <w:rPr>
+          <w:rFonts w:ascii="Times New Roman" w:hAnsi="Times New Roman" w:cs="Times New Roman"/>
+          <w:sz w:val="24"/>
+          <w:szCs w:val="24"/>
+        </w:rPr>
+        <w:t xml:space="preserve">. </w:t>
+      </w:r>
+      <w:r>
+        <w:rPr>
+          <w:rFonts w:ascii="Times New Roman" w:hAnsi="Times New Roman" w:cs="Times New Roman"/>
+          <w:i/>
+          <w:sz w:val="24"/>
+          <w:szCs w:val="24"/>
+        </w:rPr>
+        <w:t xml:space="preserve">Data mining </w:t>
+      </w:r>
+      <w:r>
+        <w:rPr>
+          <w:rFonts w:ascii="Times New Roman" w:hAnsi="Times New Roman" w:cs="Times New Roman"/>
+          <w:sz w:val="24"/>
+          <w:szCs w:val="24"/>
+        </w:rPr>
+        <w:t xml:space="preserve">juga </w:t>
+      </w:r>
+      <w:proofErr w:type="spellStart"/>
+      <w:r>
+        <w:rPr>
+          <w:rFonts w:ascii="Times New Roman" w:hAnsi="Times New Roman" w:cs="Times New Roman"/>
+          <w:sz w:val="24"/>
+          <w:szCs w:val="24"/>
+        </w:rPr>
+        <w:t>dapat</w:t>
+      </w:r>
+      <w:proofErr w:type="spellEnd"/>
+      <w:r>
+        <w:rPr>
+          <w:rFonts w:ascii="Times New Roman" w:hAnsi="Times New Roman" w:cs="Times New Roman"/>
+          <w:sz w:val="24"/>
+          <w:szCs w:val="24"/>
+        </w:rPr>
+        <w:t xml:space="preserve"> </w:t>
+      </w:r>
+      <w:proofErr w:type="spellStart"/>
+      <w:r>
+        <w:rPr>
+          <w:rFonts w:ascii="Times New Roman" w:hAnsi="Times New Roman" w:cs="Times New Roman"/>
+          <w:sz w:val="24"/>
+          <w:szCs w:val="24"/>
+        </w:rPr>
+        <w:t>diartikan</w:t>
+      </w:r>
+      <w:proofErr w:type="spellEnd"/>
+      <w:r>
+        <w:rPr>
+          <w:rFonts w:ascii="Times New Roman" w:hAnsi="Times New Roman" w:cs="Times New Roman"/>
+          <w:sz w:val="24"/>
+          <w:szCs w:val="24"/>
+        </w:rPr>
+        <w:t xml:space="preserve"> </w:t>
+      </w:r>
+      <w:proofErr w:type="spellStart"/>
+      <w:r>
+        <w:rPr>
+          <w:rFonts w:ascii="Times New Roman" w:hAnsi="Times New Roman" w:cs="Times New Roman"/>
+          <w:sz w:val="24"/>
+          <w:szCs w:val="24"/>
+        </w:rPr>
+        <w:t>sebagai</w:t>
+      </w:r>
+      <w:proofErr w:type="spellEnd"/>
+      <w:r>
+        <w:rPr>
+          <w:rFonts w:ascii="Times New Roman" w:hAnsi="Times New Roman" w:cs="Times New Roman"/>
+          <w:sz w:val="24"/>
+          <w:szCs w:val="24"/>
+        </w:rPr>
+        <w:t xml:space="preserve"> </w:t>
+      </w:r>
+      <w:proofErr w:type="spellStart"/>
+      <w:r>
+        <w:rPr>
+          <w:rFonts w:ascii="Times New Roman" w:hAnsi="Times New Roman" w:cs="Times New Roman"/>
+          <w:sz w:val="24"/>
+          <w:szCs w:val="24"/>
+        </w:rPr>
+        <w:t>pengekstrakan</w:t>
+      </w:r>
+      <w:proofErr w:type="spellEnd"/>
+      <w:r>
+        <w:rPr>
+          <w:rFonts w:ascii="Times New Roman" w:hAnsi="Times New Roman" w:cs="Times New Roman"/>
+          <w:sz w:val="24"/>
+          <w:szCs w:val="24"/>
+        </w:rPr>
+        <w:t xml:space="preserve"> </w:t>
+      </w:r>
+      <w:proofErr w:type="spellStart"/>
+      <w:r>
+        <w:rPr>
+          <w:rFonts w:ascii="Times New Roman" w:hAnsi="Times New Roman" w:cs="Times New Roman"/>
+          <w:sz w:val="24"/>
+          <w:szCs w:val="24"/>
+        </w:rPr>
+        <w:t>informasi</w:t>
+      </w:r>
+      <w:proofErr w:type="spellEnd"/>
+      <w:r>
+        <w:rPr>
+          <w:rFonts w:ascii="Times New Roman" w:hAnsi="Times New Roman" w:cs="Times New Roman"/>
+          <w:sz w:val="24"/>
+          <w:szCs w:val="24"/>
+        </w:rPr>
+        <w:t xml:space="preserve"> </w:t>
+      </w:r>
+      <w:proofErr w:type="spellStart"/>
+      <w:r>
+        <w:rPr>
+          <w:rFonts w:ascii="Times New Roman" w:hAnsi="Times New Roman" w:cs="Times New Roman"/>
+          <w:sz w:val="24"/>
+          <w:szCs w:val="24"/>
+        </w:rPr>
+        <w:t>baru</w:t>
+      </w:r>
+      <w:proofErr w:type="spellEnd"/>
+      <w:r>
+        <w:rPr>
+          <w:rFonts w:ascii="Times New Roman" w:hAnsi="Times New Roman" w:cs="Times New Roman"/>
+          <w:sz w:val="24"/>
+          <w:szCs w:val="24"/>
+        </w:rPr>
+        <w:t xml:space="preserve"> yang </w:t>
+      </w:r>
+      <w:proofErr w:type="spellStart"/>
+      <w:r>
+        <w:rPr>
+          <w:rFonts w:ascii="Times New Roman" w:hAnsi="Times New Roman" w:cs="Times New Roman"/>
+          <w:sz w:val="24"/>
+          <w:szCs w:val="24"/>
+        </w:rPr>
+        <w:t>diambil</w:t>
+      </w:r>
+      <w:proofErr w:type="spellEnd"/>
+      <w:r>
+        <w:rPr>
+          <w:rFonts w:ascii="Times New Roman" w:hAnsi="Times New Roman" w:cs="Times New Roman"/>
+          <w:sz w:val="24"/>
+          <w:szCs w:val="24"/>
+        </w:rPr>
+        <w:t xml:space="preserve"> </w:t>
+      </w:r>
+      <w:proofErr w:type="spellStart"/>
+      <w:r>
+        <w:rPr>
+          <w:rFonts w:ascii="Times New Roman" w:hAnsi="Times New Roman" w:cs="Times New Roman"/>
+          <w:sz w:val="24"/>
+          <w:szCs w:val="24"/>
+        </w:rPr>
+        <w:t>dari</w:t>
+      </w:r>
+      <w:proofErr w:type="spellEnd"/>
+      <w:r>
+        <w:rPr>
+          <w:rFonts w:ascii="Times New Roman" w:hAnsi="Times New Roman" w:cs="Times New Roman"/>
+          <w:sz w:val="24"/>
+          <w:szCs w:val="24"/>
+        </w:rPr>
+        <w:t xml:space="preserve"> </w:t>
+      </w:r>
+      <w:proofErr w:type="spellStart"/>
+      <w:r>
+        <w:rPr>
+          <w:rFonts w:ascii="Times New Roman" w:hAnsi="Times New Roman" w:cs="Times New Roman"/>
+          <w:sz w:val="24"/>
+          <w:szCs w:val="24"/>
+        </w:rPr>
+        <w:t>bongkahan</w:t>
+      </w:r>
+      <w:proofErr w:type="spellEnd"/>
+      <w:r>
+        <w:rPr>
+          <w:rFonts w:ascii="Times New Roman" w:hAnsi="Times New Roman" w:cs="Times New Roman"/>
+          <w:sz w:val="24"/>
+          <w:szCs w:val="24"/>
+        </w:rPr>
+        <w:t xml:space="preserve"> data </w:t>
+      </w:r>
+      <w:proofErr w:type="spellStart"/>
+      <w:r>
+        <w:rPr>
+          <w:rFonts w:ascii="Times New Roman" w:hAnsi="Times New Roman" w:cs="Times New Roman"/>
+          <w:sz w:val="24"/>
+          <w:szCs w:val="24"/>
+        </w:rPr>
+        <w:t>besar</w:t>
+      </w:r>
+      <w:proofErr w:type="spellEnd"/>
+      <w:r>
+        <w:rPr>
+          <w:rFonts w:ascii="Times New Roman" w:hAnsi="Times New Roman" w:cs="Times New Roman"/>
+          <w:sz w:val="24"/>
+          <w:szCs w:val="24"/>
+        </w:rPr>
+        <w:t xml:space="preserve"> yang </w:t>
+      </w:r>
+      <w:proofErr w:type="spellStart"/>
+      <w:r>
+        <w:rPr>
+          <w:rFonts w:ascii="Times New Roman" w:hAnsi="Times New Roman" w:cs="Times New Roman"/>
+          <w:sz w:val="24"/>
+          <w:szCs w:val="24"/>
+        </w:rPr>
+        <w:t>membantu</w:t>
+      </w:r>
+      <w:proofErr w:type="spellEnd"/>
+      <w:r>
+        <w:rPr>
+          <w:rFonts w:ascii="Times New Roman" w:hAnsi="Times New Roman" w:cs="Times New Roman"/>
+          <w:sz w:val="24"/>
+          <w:szCs w:val="24"/>
+        </w:rPr>
+        <w:t xml:space="preserve"> </w:t>
+      </w:r>
+      <w:proofErr w:type="spellStart"/>
+      <w:r>
+        <w:rPr>
+          <w:rFonts w:ascii="Times New Roman" w:hAnsi="Times New Roman" w:cs="Times New Roman"/>
+          <w:sz w:val="24"/>
+          <w:szCs w:val="24"/>
+        </w:rPr>
+        <w:t>dalam</w:t>
+      </w:r>
+      <w:proofErr w:type="spellEnd"/>
+      <w:r>
+        <w:rPr>
+          <w:rFonts w:ascii="Times New Roman" w:hAnsi="Times New Roman" w:cs="Times New Roman"/>
+          <w:sz w:val="24"/>
+          <w:szCs w:val="24"/>
+        </w:rPr>
+        <w:t xml:space="preserve"> </w:t>
+      </w:r>
+      <w:proofErr w:type="spellStart"/>
+      <w:r>
+        <w:rPr>
+          <w:rFonts w:ascii="Times New Roman" w:hAnsi="Times New Roman" w:cs="Times New Roman"/>
+          <w:sz w:val="24"/>
+          <w:szCs w:val="24"/>
+        </w:rPr>
+        <w:t>pengambilan</w:t>
+      </w:r>
+      <w:proofErr w:type="spellEnd"/>
+      <w:r>
+        <w:rPr>
+          <w:rFonts w:ascii="Times New Roman" w:hAnsi="Times New Roman" w:cs="Times New Roman"/>
+          <w:sz w:val="24"/>
+          <w:szCs w:val="24"/>
+        </w:rPr>
+        <w:t xml:space="preserve"> </w:t>
+      </w:r>
+      <w:proofErr w:type="spellStart"/>
+      <w:proofErr w:type="gramStart"/>
+      <w:r>
+        <w:rPr>
+          <w:rFonts w:ascii="Times New Roman" w:hAnsi="Times New Roman" w:cs="Times New Roman"/>
+          <w:sz w:val="24"/>
+          <w:szCs w:val="24"/>
+        </w:rPr>
+        <w:t>keputusan</w:t>
+      </w:r>
+      <w:proofErr w:type="spellEnd"/>
+      <w:r>
+        <w:rPr>
+          <w:rFonts w:ascii="Times New Roman" w:hAnsi="Times New Roman" w:cs="Times New Roman"/>
+          <w:sz w:val="24"/>
+          <w:szCs w:val="24"/>
+        </w:rPr>
+        <w:t xml:space="preserve"> .</w:t>
+      </w:r>
+      <w:proofErr w:type="gramEnd"/>
+      <w:r>
+        <w:rPr>
+          <w:rFonts w:ascii="Times New Roman" w:hAnsi="Times New Roman" w:cs="Times New Roman"/>
+          <w:sz w:val="24"/>
+          <w:szCs w:val="24"/>
+        </w:rPr>
+        <w:t xml:space="preserve"> </w:t>
+      </w:r>
+      <w:proofErr w:type="spellStart"/>
+      <w:proofErr w:type="gramStart"/>
+      <w:r>
+        <w:rPr>
+          <w:rFonts w:ascii="Times New Roman" w:hAnsi="Times New Roman" w:cs="Times New Roman"/>
+          <w:sz w:val="24"/>
+          <w:szCs w:val="24"/>
+        </w:rPr>
+        <w:t>istilah</w:t>
+      </w:r>
+      <w:proofErr w:type="spellEnd"/>
+      <w:proofErr w:type="gramEnd"/>
+      <w:r>
+        <w:rPr>
+          <w:rFonts w:ascii="Times New Roman" w:hAnsi="Times New Roman" w:cs="Times New Roman"/>
+          <w:sz w:val="24"/>
+          <w:szCs w:val="24"/>
+        </w:rPr>
+        <w:t xml:space="preserve"> </w:t>
+      </w:r>
+      <w:r>
+        <w:rPr>
+          <w:rFonts w:ascii="Times New Roman" w:hAnsi="Times New Roman" w:cs="Times New Roman"/>
+          <w:i/>
+          <w:sz w:val="24"/>
+          <w:szCs w:val="24"/>
+        </w:rPr>
+        <w:t xml:space="preserve">data mining </w:t>
+      </w:r>
+      <w:proofErr w:type="spellStart"/>
+      <w:r>
+        <w:rPr>
+          <w:rFonts w:ascii="Times New Roman" w:hAnsi="Times New Roman" w:cs="Times New Roman"/>
+          <w:sz w:val="24"/>
+          <w:szCs w:val="24"/>
+        </w:rPr>
+        <w:t>kadang</w:t>
+      </w:r>
+      <w:proofErr w:type="spellEnd"/>
+      <w:r>
+        <w:rPr>
+          <w:rFonts w:ascii="Times New Roman" w:hAnsi="Times New Roman" w:cs="Times New Roman"/>
+          <w:sz w:val="24"/>
+          <w:szCs w:val="24"/>
+        </w:rPr>
+        <w:t xml:space="preserve"> </w:t>
+      </w:r>
+      <w:proofErr w:type="spellStart"/>
+      <w:r>
+        <w:rPr>
+          <w:rFonts w:ascii="Times New Roman" w:hAnsi="Times New Roman" w:cs="Times New Roman"/>
+          <w:sz w:val="24"/>
+          <w:szCs w:val="24"/>
+        </w:rPr>
+        <w:t>disebut</w:t>
+      </w:r>
+      <w:proofErr w:type="spellEnd"/>
+      <w:r>
+        <w:rPr>
+          <w:rFonts w:ascii="Times New Roman" w:hAnsi="Times New Roman" w:cs="Times New Roman"/>
+          <w:sz w:val="24"/>
+          <w:szCs w:val="24"/>
+        </w:rPr>
+        <w:t xml:space="preserve"> juga </w:t>
+      </w:r>
+      <w:r>
+        <w:rPr>
+          <w:rFonts w:ascii="Times New Roman" w:hAnsi="Times New Roman" w:cs="Times New Roman"/>
+          <w:i/>
+          <w:sz w:val="24"/>
+          <w:szCs w:val="24"/>
+        </w:rPr>
+        <w:t>knowledge discovery</w:t>
+      </w:r>
+      <w:r>
+        <w:rPr>
+          <w:rFonts w:ascii="Times New Roman" w:hAnsi="Times New Roman" w:cs="Times New Roman"/>
+          <w:sz w:val="24"/>
+          <w:szCs w:val="24"/>
+        </w:rPr>
+        <w:t xml:space="preserve">. </w:t>
+      </w:r>
+      <w:proofErr w:type="spellStart"/>
+      <w:r>
+        <w:rPr>
+          <w:rFonts w:ascii="Times New Roman" w:hAnsi="Times New Roman" w:cs="Times New Roman"/>
+          <w:sz w:val="24"/>
+          <w:szCs w:val="24"/>
+        </w:rPr>
+        <w:t>Menurut</w:t>
+      </w:r>
+      <w:proofErr w:type="spellEnd"/>
+      <w:r>
+        <w:rPr>
+          <w:rFonts w:ascii="Times New Roman" w:hAnsi="Times New Roman" w:cs="Times New Roman"/>
+          <w:sz w:val="24"/>
+          <w:szCs w:val="24"/>
+        </w:rPr>
+        <w:t xml:space="preserve"> Gartner Group </w:t>
+      </w:r>
+      <w:r>
+        <w:rPr>
+          <w:rFonts w:ascii="Times New Roman" w:hAnsi="Times New Roman" w:cs="Times New Roman"/>
+          <w:i/>
+          <w:sz w:val="24"/>
+          <w:szCs w:val="24"/>
+        </w:rPr>
+        <w:t xml:space="preserve">data mining </w:t>
+      </w:r>
+      <w:proofErr w:type="spellStart"/>
+      <w:r>
+        <w:rPr>
+          <w:rFonts w:ascii="Times New Roman" w:hAnsi="Times New Roman" w:cs="Times New Roman"/>
+          <w:sz w:val="24"/>
+          <w:szCs w:val="24"/>
+        </w:rPr>
+        <w:t>adalah</w:t>
+      </w:r>
+      <w:proofErr w:type="spellEnd"/>
+      <w:r>
+        <w:rPr>
+          <w:rFonts w:ascii="Times New Roman" w:hAnsi="Times New Roman" w:cs="Times New Roman"/>
+          <w:sz w:val="24"/>
+          <w:szCs w:val="24"/>
+        </w:rPr>
+        <w:t xml:space="preserve"> </w:t>
+      </w:r>
+      <w:proofErr w:type="spellStart"/>
+      <w:r>
+        <w:rPr>
+          <w:rFonts w:ascii="Times New Roman" w:hAnsi="Times New Roman" w:cs="Times New Roman"/>
+          <w:sz w:val="24"/>
+          <w:szCs w:val="24"/>
+        </w:rPr>
+        <w:t>suatu</w:t>
+      </w:r>
+      <w:proofErr w:type="spellEnd"/>
+      <w:r>
+        <w:rPr>
+          <w:rFonts w:ascii="Times New Roman" w:hAnsi="Times New Roman" w:cs="Times New Roman"/>
+          <w:sz w:val="24"/>
+          <w:szCs w:val="24"/>
+        </w:rPr>
+        <w:t xml:space="preserve"> proses </w:t>
+      </w:r>
+      <w:proofErr w:type="spellStart"/>
+      <w:r>
+        <w:rPr>
+          <w:rFonts w:ascii="Times New Roman" w:hAnsi="Times New Roman" w:cs="Times New Roman"/>
+          <w:sz w:val="24"/>
+          <w:szCs w:val="24"/>
+        </w:rPr>
+        <w:t>menemukan</w:t>
+      </w:r>
+      <w:proofErr w:type="spellEnd"/>
+      <w:r>
+        <w:rPr>
+          <w:rFonts w:ascii="Times New Roman" w:hAnsi="Times New Roman" w:cs="Times New Roman"/>
+          <w:sz w:val="24"/>
+          <w:szCs w:val="24"/>
+        </w:rPr>
+        <w:t xml:space="preserve"> </w:t>
+      </w:r>
+      <w:proofErr w:type="spellStart"/>
+      <w:r>
+        <w:rPr>
+          <w:rFonts w:ascii="Times New Roman" w:hAnsi="Times New Roman" w:cs="Times New Roman"/>
+          <w:sz w:val="24"/>
+          <w:szCs w:val="24"/>
+        </w:rPr>
+        <w:t>hubungan</w:t>
+      </w:r>
+      <w:proofErr w:type="spellEnd"/>
+      <w:r>
+        <w:rPr>
+          <w:rFonts w:ascii="Times New Roman" w:hAnsi="Times New Roman" w:cs="Times New Roman"/>
+          <w:sz w:val="24"/>
+          <w:szCs w:val="24"/>
+        </w:rPr>
+        <w:t xml:space="preserve"> yang </w:t>
+      </w:r>
+      <w:proofErr w:type="spellStart"/>
+      <w:r>
+        <w:rPr>
+          <w:rFonts w:ascii="Times New Roman" w:hAnsi="Times New Roman" w:cs="Times New Roman"/>
+          <w:sz w:val="24"/>
+          <w:szCs w:val="24"/>
+        </w:rPr>
+        <w:t>berarti</w:t>
+      </w:r>
+      <w:proofErr w:type="spellEnd"/>
+      <w:r>
+        <w:rPr>
+          <w:rFonts w:ascii="Times New Roman" w:hAnsi="Times New Roman" w:cs="Times New Roman"/>
+          <w:sz w:val="24"/>
+          <w:szCs w:val="24"/>
+        </w:rPr>
+        <w:t xml:space="preserve">, </w:t>
+      </w:r>
+      <w:proofErr w:type="spellStart"/>
+      <w:r>
+        <w:rPr>
+          <w:rFonts w:ascii="Times New Roman" w:hAnsi="Times New Roman" w:cs="Times New Roman"/>
+          <w:sz w:val="24"/>
+          <w:szCs w:val="24"/>
+        </w:rPr>
+        <w:t>pola</w:t>
+      </w:r>
+      <w:proofErr w:type="spellEnd"/>
+      <w:r>
+        <w:rPr>
+          <w:rFonts w:ascii="Times New Roman" w:hAnsi="Times New Roman" w:cs="Times New Roman"/>
+          <w:sz w:val="24"/>
+          <w:szCs w:val="24"/>
+        </w:rPr>
+        <w:t xml:space="preserve">, </w:t>
+      </w:r>
+      <w:proofErr w:type="spellStart"/>
+      <w:r>
+        <w:rPr>
+          <w:rFonts w:ascii="Times New Roman" w:hAnsi="Times New Roman" w:cs="Times New Roman"/>
+          <w:sz w:val="24"/>
+          <w:szCs w:val="24"/>
+        </w:rPr>
+        <w:t>dan</w:t>
+      </w:r>
+      <w:proofErr w:type="spellEnd"/>
+      <w:r>
+        <w:rPr>
+          <w:rFonts w:ascii="Times New Roman" w:hAnsi="Times New Roman" w:cs="Times New Roman"/>
+          <w:sz w:val="24"/>
+          <w:szCs w:val="24"/>
+        </w:rPr>
+        <w:t xml:space="preserve"> </w:t>
+      </w:r>
+      <w:proofErr w:type="spellStart"/>
+      <w:r>
+        <w:rPr>
+          <w:rFonts w:ascii="Times New Roman" w:hAnsi="Times New Roman" w:cs="Times New Roman"/>
+          <w:sz w:val="24"/>
+          <w:szCs w:val="24"/>
+        </w:rPr>
+        <w:t>kecenderungan</w:t>
+      </w:r>
+      <w:proofErr w:type="spellEnd"/>
+      <w:r>
+        <w:rPr>
+          <w:rFonts w:ascii="Times New Roman" w:hAnsi="Times New Roman" w:cs="Times New Roman"/>
+          <w:sz w:val="24"/>
+          <w:szCs w:val="24"/>
+        </w:rPr>
+        <w:t xml:space="preserve"> </w:t>
+      </w:r>
+      <w:proofErr w:type="spellStart"/>
+      <w:r>
+        <w:rPr>
+          <w:rFonts w:ascii="Times New Roman" w:hAnsi="Times New Roman" w:cs="Times New Roman"/>
+          <w:sz w:val="24"/>
+          <w:szCs w:val="24"/>
+        </w:rPr>
+        <w:t>dengan</w:t>
+      </w:r>
+      <w:proofErr w:type="spellEnd"/>
+      <w:r>
+        <w:rPr>
+          <w:rFonts w:ascii="Times New Roman" w:hAnsi="Times New Roman" w:cs="Times New Roman"/>
+          <w:sz w:val="24"/>
+          <w:szCs w:val="24"/>
+        </w:rPr>
+        <w:t xml:space="preserve"> </w:t>
+      </w:r>
+      <w:proofErr w:type="spellStart"/>
+      <w:r>
+        <w:rPr>
+          <w:rFonts w:ascii="Times New Roman" w:hAnsi="Times New Roman" w:cs="Times New Roman"/>
+          <w:sz w:val="24"/>
+          <w:szCs w:val="24"/>
+        </w:rPr>
+        <w:t>memeriksa</w:t>
+      </w:r>
+      <w:proofErr w:type="spellEnd"/>
+      <w:r>
+        <w:rPr>
+          <w:rFonts w:ascii="Times New Roman" w:hAnsi="Times New Roman" w:cs="Times New Roman"/>
+          <w:sz w:val="24"/>
+          <w:szCs w:val="24"/>
+        </w:rPr>
+        <w:t xml:space="preserve"> </w:t>
+      </w:r>
+      <w:proofErr w:type="spellStart"/>
+      <w:r>
+        <w:rPr>
+          <w:rFonts w:ascii="Times New Roman" w:hAnsi="Times New Roman" w:cs="Times New Roman"/>
+          <w:sz w:val="24"/>
+          <w:szCs w:val="24"/>
+        </w:rPr>
+        <w:t>dalam</w:t>
+      </w:r>
+      <w:proofErr w:type="spellEnd"/>
+      <w:r>
+        <w:rPr>
+          <w:rFonts w:ascii="Times New Roman" w:hAnsi="Times New Roman" w:cs="Times New Roman"/>
+          <w:sz w:val="24"/>
+          <w:szCs w:val="24"/>
+        </w:rPr>
+        <w:t xml:space="preserve"> </w:t>
+      </w:r>
+      <w:proofErr w:type="spellStart"/>
+      <w:r>
+        <w:rPr>
+          <w:rFonts w:ascii="Times New Roman" w:hAnsi="Times New Roman" w:cs="Times New Roman"/>
+          <w:sz w:val="24"/>
+          <w:szCs w:val="24"/>
+        </w:rPr>
+        <w:t>sekumpulan</w:t>
+      </w:r>
+      <w:proofErr w:type="spellEnd"/>
+      <w:r>
+        <w:rPr>
+          <w:rFonts w:ascii="Times New Roman" w:hAnsi="Times New Roman" w:cs="Times New Roman"/>
+          <w:sz w:val="24"/>
+          <w:szCs w:val="24"/>
+        </w:rPr>
+        <w:t xml:space="preserve"> </w:t>
+      </w:r>
+      <w:proofErr w:type="spellStart"/>
+      <w:r>
+        <w:rPr>
+          <w:rFonts w:ascii="Times New Roman" w:hAnsi="Times New Roman" w:cs="Times New Roman"/>
+          <w:sz w:val="24"/>
+          <w:szCs w:val="24"/>
+        </w:rPr>
+        <w:t>besar</w:t>
+      </w:r>
+      <w:proofErr w:type="spellEnd"/>
+      <w:r>
+        <w:rPr>
+          <w:rFonts w:ascii="Times New Roman" w:hAnsi="Times New Roman" w:cs="Times New Roman"/>
+          <w:sz w:val="24"/>
+          <w:szCs w:val="24"/>
+        </w:rPr>
+        <w:t xml:space="preserve"> data yang </w:t>
+      </w:r>
+      <w:proofErr w:type="spellStart"/>
+      <w:r>
+        <w:rPr>
+          <w:rFonts w:ascii="Times New Roman" w:hAnsi="Times New Roman" w:cs="Times New Roman"/>
+          <w:sz w:val="24"/>
+          <w:szCs w:val="24"/>
+        </w:rPr>
+        <w:t>tersimpan</w:t>
+      </w:r>
+      <w:proofErr w:type="spellEnd"/>
+      <w:r>
+        <w:rPr>
+          <w:rFonts w:ascii="Times New Roman" w:hAnsi="Times New Roman" w:cs="Times New Roman"/>
+          <w:sz w:val="24"/>
+          <w:szCs w:val="24"/>
+        </w:rPr>
+        <w:t xml:space="preserve"> </w:t>
+      </w:r>
+      <w:proofErr w:type="spellStart"/>
+      <w:r>
+        <w:rPr>
+          <w:rFonts w:ascii="Times New Roman" w:hAnsi="Times New Roman" w:cs="Times New Roman"/>
+          <w:sz w:val="24"/>
+          <w:szCs w:val="24"/>
+        </w:rPr>
+        <w:t>dalam</w:t>
+      </w:r>
+      <w:proofErr w:type="spellEnd"/>
+      <w:r>
+        <w:rPr>
+          <w:rFonts w:ascii="Times New Roman" w:hAnsi="Times New Roman" w:cs="Times New Roman"/>
+          <w:sz w:val="24"/>
+          <w:szCs w:val="24"/>
+        </w:rPr>
+        <w:t xml:space="preserve"> </w:t>
+      </w:r>
+      <w:proofErr w:type="spellStart"/>
+      <w:r>
+        <w:rPr>
+          <w:rFonts w:ascii="Times New Roman" w:hAnsi="Times New Roman" w:cs="Times New Roman"/>
+          <w:sz w:val="24"/>
+          <w:szCs w:val="24"/>
+        </w:rPr>
+        <w:t>penyimpanan</w:t>
+      </w:r>
+      <w:proofErr w:type="spellEnd"/>
+      <w:r>
+        <w:rPr>
+          <w:rFonts w:ascii="Times New Roman" w:hAnsi="Times New Roman" w:cs="Times New Roman"/>
+          <w:sz w:val="24"/>
+          <w:szCs w:val="24"/>
+        </w:rPr>
+        <w:t xml:space="preserve"> </w:t>
+      </w:r>
+      <w:proofErr w:type="spellStart"/>
+      <w:r>
+        <w:rPr>
+          <w:rFonts w:ascii="Times New Roman" w:hAnsi="Times New Roman" w:cs="Times New Roman"/>
+          <w:sz w:val="24"/>
+          <w:szCs w:val="24"/>
+        </w:rPr>
+        <w:t>dengan</w:t>
+      </w:r>
+      <w:proofErr w:type="spellEnd"/>
+      <w:r>
+        <w:rPr>
+          <w:rFonts w:ascii="Times New Roman" w:hAnsi="Times New Roman" w:cs="Times New Roman"/>
+          <w:sz w:val="24"/>
+          <w:szCs w:val="24"/>
+        </w:rPr>
+        <w:t xml:space="preserve"> </w:t>
+      </w:r>
+      <w:proofErr w:type="spellStart"/>
+      <w:r>
+        <w:rPr>
+          <w:rFonts w:ascii="Times New Roman" w:hAnsi="Times New Roman" w:cs="Times New Roman"/>
+          <w:sz w:val="24"/>
+          <w:szCs w:val="24"/>
+        </w:rPr>
+        <w:t>menggunakan</w:t>
+      </w:r>
+      <w:proofErr w:type="spellEnd"/>
+      <w:r>
+        <w:rPr>
+          <w:rFonts w:ascii="Times New Roman" w:hAnsi="Times New Roman" w:cs="Times New Roman"/>
+          <w:sz w:val="24"/>
+          <w:szCs w:val="24"/>
+        </w:rPr>
+        <w:t xml:space="preserve"> </w:t>
+      </w:r>
+      <w:proofErr w:type="spellStart"/>
+      <w:r>
+        <w:rPr>
+          <w:rFonts w:ascii="Times New Roman" w:hAnsi="Times New Roman" w:cs="Times New Roman"/>
+          <w:sz w:val="24"/>
+          <w:szCs w:val="24"/>
+        </w:rPr>
+        <w:t>teknik</w:t>
+      </w:r>
+      <w:proofErr w:type="spellEnd"/>
+      <w:r>
+        <w:rPr>
+          <w:rFonts w:ascii="Times New Roman" w:hAnsi="Times New Roman" w:cs="Times New Roman"/>
+          <w:sz w:val="24"/>
+          <w:szCs w:val="24"/>
+        </w:rPr>
+        <w:t xml:space="preserve"> </w:t>
+      </w:r>
+      <w:proofErr w:type="spellStart"/>
+      <w:r>
+        <w:rPr>
+          <w:rFonts w:ascii="Times New Roman" w:hAnsi="Times New Roman" w:cs="Times New Roman"/>
+          <w:sz w:val="24"/>
+          <w:szCs w:val="24"/>
+        </w:rPr>
+        <w:t>pengenalan</w:t>
+      </w:r>
+      <w:proofErr w:type="spellEnd"/>
+      <w:r>
+        <w:rPr>
+          <w:rFonts w:ascii="Times New Roman" w:hAnsi="Times New Roman" w:cs="Times New Roman"/>
+          <w:sz w:val="24"/>
+          <w:szCs w:val="24"/>
+        </w:rPr>
+        <w:t xml:space="preserve"> </w:t>
+      </w:r>
+      <w:proofErr w:type="spellStart"/>
+      <w:r>
+        <w:rPr>
+          <w:rFonts w:ascii="Times New Roman" w:hAnsi="Times New Roman" w:cs="Times New Roman"/>
+          <w:sz w:val="24"/>
+          <w:szCs w:val="24"/>
+        </w:rPr>
+        <w:t>pola</w:t>
+      </w:r>
+      <w:proofErr w:type="spellEnd"/>
+      <w:r>
+        <w:rPr>
+          <w:rFonts w:ascii="Times New Roman" w:hAnsi="Times New Roman" w:cs="Times New Roman"/>
+          <w:sz w:val="24"/>
+          <w:szCs w:val="24"/>
+        </w:rPr>
+        <w:t xml:space="preserve"> </w:t>
+      </w:r>
+      <w:proofErr w:type="spellStart"/>
+      <w:r>
+        <w:rPr>
+          <w:rFonts w:ascii="Times New Roman" w:hAnsi="Times New Roman" w:cs="Times New Roman"/>
+          <w:sz w:val="24"/>
+          <w:szCs w:val="24"/>
+        </w:rPr>
+        <w:t>seperti</w:t>
+      </w:r>
+      <w:proofErr w:type="spellEnd"/>
+      <w:r>
+        <w:rPr>
+          <w:rFonts w:ascii="Times New Roman" w:hAnsi="Times New Roman" w:cs="Times New Roman"/>
+          <w:sz w:val="24"/>
+          <w:szCs w:val="24"/>
+        </w:rPr>
+        <w:t xml:space="preserve"> </w:t>
+      </w:r>
+      <w:proofErr w:type="spellStart"/>
+      <w:r>
+        <w:rPr>
+          <w:rFonts w:ascii="Times New Roman" w:hAnsi="Times New Roman" w:cs="Times New Roman"/>
+          <w:sz w:val="24"/>
+          <w:szCs w:val="24"/>
+        </w:rPr>
+        <w:t>teknik</w:t>
+      </w:r>
+      <w:proofErr w:type="spellEnd"/>
+      <w:r>
+        <w:rPr>
+          <w:rFonts w:ascii="Times New Roman" w:hAnsi="Times New Roman" w:cs="Times New Roman"/>
+          <w:sz w:val="24"/>
+          <w:szCs w:val="24"/>
+        </w:rPr>
+        <w:t xml:space="preserve"> </w:t>
+      </w:r>
+      <w:proofErr w:type="spellStart"/>
+      <w:r>
+        <w:rPr>
+          <w:rFonts w:ascii="Times New Roman" w:hAnsi="Times New Roman" w:cs="Times New Roman"/>
+          <w:sz w:val="24"/>
+          <w:szCs w:val="24"/>
+        </w:rPr>
+        <w:t>statistik</w:t>
+      </w:r>
+      <w:proofErr w:type="spellEnd"/>
+      <w:r>
+        <w:rPr>
+          <w:rFonts w:ascii="Times New Roman" w:hAnsi="Times New Roman" w:cs="Times New Roman"/>
+          <w:sz w:val="24"/>
+          <w:szCs w:val="24"/>
+        </w:rPr>
+        <w:t xml:space="preserve"> </w:t>
+      </w:r>
+      <w:proofErr w:type="spellStart"/>
+      <w:r>
+        <w:rPr>
+          <w:rFonts w:ascii="Times New Roman" w:hAnsi="Times New Roman" w:cs="Times New Roman"/>
+          <w:sz w:val="24"/>
+          <w:szCs w:val="24"/>
+        </w:rPr>
+        <w:t>dan</w:t>
+      </w:r>
+      <w:proofErr w:type="spellEnd"/>
+      <w:r>
+        <w:rPr>
+          <w:rFonts w:ascii="Times New Roman" w:hAnsi="Times New Roman" w:cs="Times New Roman"/>
+          <w:sz w:val="24"/>
+          <w:szCs w:val="24"/>
+        </w:rPr>
+        <w:t xml:space="preserve"> </w:t>
+      </w:r>
+      <w:proofErr w:type="spellStart"/>
+      <w:r>
+        <w:rPr>
+          <w:rFonts w:ascii="Times New Roman" w:hAnsi="Times New Roman" w:cs="Times New Roman"/>
+          <w:sz w:val="24"/>
+          <w:szCs w:val="24"/>
+        </w:rPr>
+        <w:t>matematika</w:t>
+      </w:r>
+      <w:proofErr w:type="spellEnd"/>
+      <w:r>
+        <w:rPr>
+          <w:rFonts w:ascii="Times New Roman" w:hAnsi="Times New Roman" w:cs="Times New Roman"/>
+          <w:sz w:val="24"/>
+          <w:szCs w:val="24"/>
+        </w:rPr>
+        <w:t xml:space="preserve"> (Larose, 2005).</w:t>
+      </w:r>
+    </w:p>
+    <w:p>
+      <w:pPr>
+        <w:spacing w:line="480" w:lineRule="auto"/>
+        <w:ind w:firstLine="567"/>
+        <w:jc w:val="both"/>
+        <w:rPr>
+          <w:rFonts w:ascii="Times New Roman" w:hAnsi="Times New Roman" w:cs="Times New Roman"/>
+          <w:sz w:val="24"/>
+          <w:szCs w:val="24"/>
+        </w:rPr>
+      </w:pPr>
+      <w:bookmarkStart w:id="0" w:name="_GoBack"/>
+      <w:bookmarkEnd w:id="0"/>
+    </w:p>
+    <w:p>
+      <w:pPr>
         <w:pStyle w:val="ListParagraph"/>
         <w:numPr>
           <w:ilvl w:val="1"/>
@@ -2305,26 +3395,6 @@
           <w:sz w:val="24"/>
           <w:szCs w:val="24"/>
         </w:rPr>
-        <w:t>Prosedur</w:t>
-      </w:r>
-      <w:proofErr w:type="spellEnd"/>
-      <w:r>
-        <w:rPr>
-          <w:rFonts w:ascii="Times New Roman" w:hAnsi="Times New Roman" w:cs="Times New Roman"/>
-          <w:b/>
-          <w:sz w:val="24"/>
-          <w:szCs w:val="24"/>
-        </w:rPr>
-        <w:t xml:space="preserve"> </w:t>
-      </w:r>
-      <w:proofErr w:type="spellStart"/>
-      <w:r>
-        <w:rPr>
-          <w:rFonts w:ascii="Times New Roman" w:hAnsi="Times New Roman" w:cs="Times New Roman"/>
-          <w:b/>
-          <w:sz w:val="24"/>
-          <w:szCs w:val="24"/>
-        </w:rPr>
         <w:t>Algoritma</w:t>
       </w:r>
       <w:proofErr w:type="spellEnd"/>
@@ -2627,6 +3697,7 @@
           <w:sz w:val="24"/>
           <w:szCs w:val="24"/>
         </w:rPr>
+        <w:lastRenderedPageBreak/>
         <w:t>Pemb</w:t>
       </w:r>
       <w:r>
@@ -4176,7 +5247,6 @@
           <w:sz w:val="24"/>
           <w:szCs w:val="24"/>
         </w:rPr>
-        <w:lastRenderedPageBreak/>
         <w:t>Definisi</w:t>
       </w:r>
       <w:proofErr w:type="spellEnd"/>
@@ -4794,9 +5864,17 @@
           <w:sz w:val="24"/>
           <w:szCs w:val="24"/>
         </w:rPr>
-        <w:t>perusahaan.</w:t>
-      </w:r>
-      <w:proofErr w:type="spellEnd"/>
+        <w:t>perusahaan</w:t>
+      </w:r>
+      <w:proofErr w:type="spellEnd"/>
+      <w:r>
+        <w:rPr>
+          <w:rFonts w:ascii="Times New Roman" w:hAnsi="Times New Roman" w:cs="Times New Roman"/>
+          <w:sz w:val="24"/>
+          <w:szCs w:val="24"/>
+        </w:rPr>
+        <w:t>.</w:t>
+      </w:r>
     </w:p>
     <w:p>
       <w:pPr>
@@ -5603,9 +6681,17 @@
           <w:sz w:val="24"/>
           <w:szCs w:val="24"/>
         </w:rPr>
-        <w:t>tersebut.</w:t>
-      </w:r>
-      <w:proofErr w:type="spellEnd"/>
+        <w:t>tersebut</w:t>
+      </w:r>
+      <w:proofErr w:type="spellEnd"/>
+      <w:r>
+        <w:rPr>
+          <w:rFonts w:ascii="Times New Roman" w:hAnsi="Times New Roman" w:cs="Times New Roman"/>
+          <w:sz w:val="24"/>
+          <w:szCs w:val="24"/>
+        </w:rPr>
+        <w:t>.</w:t>
+      </w:r>
     </w:p>
     <w:p>
       <w:pPr>
@@ -5625,6 +6711,7 @@
           <w:sz w:val="24"/>
           <w:szCs w:val="24"/>
         </w:rPr>
+        <w:lastRenderedPageBreak/>
         <w:t>Sedangkan</w:t>
       </w:r>
       <w:proofErr w:type="spellEnd"/>
@@ -6698,7 +7785,6 @@
           <w:sz w:val="24"/>
           <w:szCs w:val="24"/>
         </w:rPr>
-        <w:lastRenderedPageBreak/>
         <w:t xml:space="preserve">Database </w:t>
       </w:r>
       <w:r>
@@ -7009,20 +8095,8 @@
           <w:sz w:val="24"/>
           <w:szCs w:val="24"/>
         </w:rPr>
-        <w:t xml:space="preserve">Object </w:t>
-      </w:r>
-      <w:proofErr w:type="spellStart"/>
-      <w:r>
-        <w:rPr>
-          <w:rFonts w:ascii="Times New Roman" w:hAnsi="Times New Roman" w:cs="Times New Roman"/>
-          <w:b/>
-          <w:i/>
-          <w:sz w:val="24"/>
-          <w:szCs w:val="24"/>
-        </w:rPr>
-        <w:t>Diagram</w:t>
-      </w:r>
-      <w:proofErr w:type="spellEnd"/>
+        <w:t>Object Diagram</w:t>
+      </w:r>
     </w:p>
     <w:p>
       <w:pPr>
@@ -7117,6 +8191,7 @@
           <w:sz w:val="24"/>
           <w:szCs w:val="24"/>
         </w:rPr>
+        <w:lastRenderedPageBreak/>
         <w:t>Deployment Diagram</w:t>
       </w:r>
     </w:p>
@@ -7560,8 +8635,6 @@
           <w:szCs w:val="24"/>
         </w:rPr>
       </w:pPr>
-      <w:bookmarkStart w:id="0" w:name="_GoBack"/>
-      <w:bookmarkEnd w:id="0"/>
     </w:p>
     <w:sectPr>
       <w:pgSz w:w="12240" w:h="15840"/>

</xml_diff>